<commit_message>
Finishing Course tesis draft.
</commit_message>
<xml_diff>
--- a/Course_work/Course_title.docx
+++ b/Course_work/Course_title.docx
@@ -322,6 +322,8 @@
           <w:lang w:val="uk-UA"/>
         </w:rPr>
       </w:pPr>
+      <w:bookmarkStart w:id="0" w:name="_GoBack"/>
+      <w:bookmarkEnd w:id="0"/>
     </w:p>
     <w:p>
       <w:pPr>
@@ -467,7 +469,25 @@
           <w:u w:val="single"/>
           <w:lang w:val="uk-UA"/>
         </w:rPr>
-        <w:t xml:space="preserve">                   Булатова Д. Є.                        </w:t>
+        <w:t xml:space="preserve">                   </w:t>
+      </w:r>
+      <w:proofErr w:type="spellStart"/>
+      <w:r>
+        <w:rPr>
+          <w:rFonts w:eastAsia="Calibri" w:cs="Times New Roman"/>
+          <w:u w:val="single"/>
+          <w:lang w:val="uk-UA"/>
+        </w:rPr>
+        <w:t>Булатова</w:t>
+      </w:r>
+      <w:proofErr w:type="spellEnd"/>
+      <w:r>
+        <w:rPr>
+          <w:rFonts w:eastAsia="Calibri" w:cs="Times New Roman"/>
+          <w:u w:val="single"/>
+          <w:lang w:val="uk-UA"/>
+        </w:rPr>
+        <w:t xml:space="preserve"> Д. Є.                        </w:t>
       </w:r>
       <w:r>
         <w:rPr>
@@ -515,7 +535,25 @@
           <w:u w:val="single"/>
           <w:lang w:val="uk-UA"/>
         </w:rPr>
-        <w:t xml:space="preserve">                   Зарічкового О. А.                   </w:t>
+        <w:t xml:space="preserve">                   </w:t>
+      </w:r>
+      <w:proofErr w:type="spellStart"/>
+      <w:r>
+        <w:rPr>
+          <w:rFonts w:eastAsia="Calibri" w:cs="Times New Roman"/>
+          <w:u w:val="single"/>
+          <w:lang w:val="uk-UA"/>
+        </w:rPr>
+        <w:t>Зарічкового</w:t>
+      </w:r>
+      <w:proofErr w:type="spellEnd"/>
+      <w:r>
+        <w:rPr>
+          <w:rFonts w:eastAsia="Calibri" w:cs="Times New Roman"/>
+          <w:u w:val="single"/>
+          <w:lang w:val="uk-UA"/>
+        </w:rPr>
+        <w:t xml:space="preserve"> О. А.                   </w:t>
       </w:r>
       <w:r>
         <w:rPr>
@@ -657,8 +695,6 @@
         </w:rPr>
         <w:t>  </w:t>
       </w:r>
-      <w:bookmarkStart w:id="0" w:name="_GoBack"/>
-      <w:bookmarkEnd w:id="0"/>
     </w:p>
     <w:p>
       <w:pPr>
@@ -718,7 +754,23 @@
           <w:rFonts w:eastAsia="Calibri" w:cs="Times New Roman"/>
           <w:lang w:val="uk-UA"/>
         </w:rPr>
-        <w:t xml:space="preserve">Кількість балів: __________Оцінка:  ECTS _____ </w:t>
+        <w:t xml:space="preserve">Кількість балів: </w:t>
+      </w:r>
+      <w:proofErr w:type="spellStart"/>
+      <w:r>
+        <w:rPr>
+          <w:rFonts w:eastAsia="Calibri" w:cs="Times New Roman"/>
+          <w:lang w:val="uk-UA"/>
+        </w:rPr>
+        <w:t>__________Оцін</w:t>
+      </w:r>
+      <w:proofErr w:type="spellEnd"/>
+      <w:r>
+        <w:rPr>
+          <w:rFonts w:eastAsia="Calibri" w:cs="Times New Roman"/>
+          <w:lang w:val="uk-UA"/>
+        </w:rPr>
+        <w:t xml:space="preserve">ка:  ECTS _____ </w:t>
       </w:r>
     </w:p>
     <w:p>
@@ -1144,20 +1196,71 @@
         <w:rPr>
           <w:rFonts w:eastAsia="Calibri" w:cs="Times New Roman"/>
           <w:szCs w:val="28"/>
-          <w:highlight w:val="yellow"/>
-          <w:lang w:val="uk-UA"/>
-        </w:rPr>
-        <w:t xml:space="preserve">Пояснювальна записка до курсової роботи: 80 сторінок, 34 рисунка, </w:t>
-      </w:r>
-      <w:r>
-        <w:rPr>
-          <w:rFonts w:eastAsia="Calibri" w:cs="Times New Roman"/>
-          <w:szCs w:val="28"/>
-          <w:highlight w:val="yellow"/>
+          <w:lang w:val="uk-UA"/>
+        </w:rPr>
+        <w:t xml:space="preserve">Пояснювальна записка до курсової роботи: </w:t>
+      </w:r>
+      <w:r>
+        <w:rPr>
+          <w:rFonts w:eastAsia="Calibri" w:cs="Times New Roman"/>
+          <w:szCs w:val="28"/>
+        </w:rPr>
+        <w:t>41</w:t>
+      </w:r>
+      <w:r>
+        <w:rPr>
+          <w:rFonts w:eastAsia="Calibri" w:cs="Times New Roman"/>
+          <w:szCs w:val="28"/>
+          <w:lang w:val="uk-UA"/>
+        </w:rPr>
+        <w:t xml:space="preserve"> сторінок</w:t>
+      </w:r>
+      <w:r>
+        <w:rPr>
+          <w:rFonts w:eastAsia="Calibri" w:cs="Times New Roman"/>
+          <w:szCs w:val="28"/>
+        </w:rPr>
+        <w:t>у</w:t>
+      </w:r>
+      <w:r>
+        <w:rPr>
+          <w:rFonts w:eastAsia="Calibri" w:cs="Times New Roman"/>
+          <w:szCs w:val="28"/>
+          <w:lang w:val="uk-UA"/>
+        </w:rPr>
+        <w:t xml:space="preserve">, </w:t>
+      </w:r>
+      <w:r>
+        <w:rPr>
+          <w:rFonts w:eastAsia="Calibri" w:cs="Times New Roman"/>
+          <w:szCs w:val="28"/>
+          <w:lang w:val="uk-UA"/>
+        </w:rPr>
+        <w:t>20 рисунків</w:t>
+      </w:r>
+      <w:r>
+        <w:rPr>
+          <w:rFonts w:eastAsia="Calibri" w:cs="Times New Roman"/>
+          <w:szCs w:val="28"/>
+          <w:lang w:val="uk-UA"/>
+        </w:rPr>
+        <w:t xml:space="preserve">, </w:t>
+      </w:r>
+      <w:r>
+        <w:rPr>
+          <w:rFonts w:eastAsia="Calibri" w:cs="Times New Roman"/>
+          <w:szCs w:val="28"/>
           <w:lang w:val="uk-UA"/>
         </w:rPr>
         <w:br/>
-        <w:t>6 таблиць, 10 посилань.</w:t>
+      </w:r>
+      <w:r>
+        <w:rPr>
+          <w:rFonts w:eastAsia="Calibri" w:cs="Times New Roman"/>
+          <w:szCs w:val="28"/>
+          <w:lang w:val="uk-UA"/>
+        </w:rPr>
+        <w:t>10 посилань.</w:t>
       </w:r>
     </w:p>
     <w:p>
@@ -1175,15 +1278,31 @@
           <w:szCs w:val="28"/>
           <w:lang w:val="uk-UA"/>
         </w:rPr>
-        <w:t xml:space="preserve">Об’єкт дослідження: </w:t>
-      </w:r>
-      <w:r>
-        <w:rPr>
-          <w:rFonts w:eastAsia="Calibri" w:cs="Times New Roman"/>
-          <w:szCs w:val="28"/>
-          <w:lang w:val="uk-UA"/>
-        </w:rPr>
-        <w:t>сервіс по рекомендій</w:t>
+        <w:t>Об’єкт дослідження</w:t>
+      </w:r>
+      <w:r>
+        <w:rPr>
+          <w:rFonts w:eastAsia="Calibri" w:cs="Times New Roman"/>
+          <w:szCs w:val="28"/>
+          <w:lang w:val="uk-UA"/>
+        </w:rPr>
+        <w:t xml:space="preserve">: </w:t>
+      </w:r>
+      <w:r>
+        <w:rPr>
+          <w:rFonts w:eastAsia="Calibri" w:cs="Times New Roman"/>
+          <w:szCs w:val="28"/>
+          <w:lang w:val="uk-UA"/>
+        </w:rPr>
+        <w:t xml:space="preserve">сервіс </w:t>
+      </w:r>
+      <w:r>
+        <w:rPr>
+          <w:rFonts w:eastAsia="Calibri" w:cs="Times New Roman"/>
+          <w:szCs w:val="28"/>
+          <w:lang w:val="uk-UA"/>
+        </w:rPr>
+        <w:t>рекомендацій</w:t>
       </w:r>
       <w:r>
         <w:rPr>
@@ -1266,7 +1385,25 @@
           <w:szCs w:val="28"/>
           <w:lang w:val="uk-UA"/>
         </w:rPr>
-        <w:t>Отримані навички по роботі з великим набором не структурованих даних: очистка, перетворення, групування. На основі цих даних була побудована рекомендаційна система на основі градієнтного бустінгу каскаду дерев прийняття рішень, яка визначає чи сподобається музикальна композиція користувачеві з точністю 80%.</w:t>
+        <w:t xml:space="preserve">Отримані навички по роботі з великим набором не структурованих даних: очистка, перетворення, групування. На основі цих даних була побудована рекомендаційна система на основі градієнтного </w:t>
+      </w:r>
+      <w:proofErr w:type="spellStart"/>
+      <w:r>
+        <w:rPr>
+          <w:rFonts w:eastAsia="Calibri" w:cs="Times New Roman"/>
+          <w:szCs w:val="28"/>
+          <w:lang w:val="uk-UA"/>
+        </w:rPr>
+        <w:t>бустінгу</w:t>
+      </w:r>
+      <w:proofErr w:type="spellEnd"/>
+      <w:r>
+        <w:rPr>
+          <w:rFonts w:eastAsia="Calibri" w:cs="Times New Roman"/>
+          <w:szCs w:val="28"/>
+          <w:lang w:val="uk-UA"/>
+        </w:rPr>
+        <w:t xml:space="preserve"> каскаду дерев прийняття рішень, яка визначає чи сподобається музикальна композиція користувачеві з точністю 80%.</w:t>
       </w:r>
       <w:r>
         <w:rPr>
@@ -1294,13 +1431,23 @@
         </w:rPr>
         <w:t xml:space="preserve">Виконана програмна реалізація </w:t>
       </w:r>
+      <w:proofErr w:type="spellStart"/>
       <w:r>
         <w:rPr>
           <w:rFonts w:eastAsia="Times New Roman" w:cs="Times New Roman"/>
           <w:szCs w:val="28"/>
           <w:lang w:val="uk-UA" w:eastAsia="ru-RU"/>
         </w:rPr>
-        <w:t>веб-додатка по рекомендації музикальних треків</w:t>
+        <w:t>веб-додатка</w:t>
+      </w:r>
+      <w:proofErr w:type="spellEnd"/>
+      <w:r>
+        <w:rPr>
+          <w:rFonts w:eastAsia="Times New Roman" w:cs="Times New Roman"/>
+          <w:szCs w:val="28"/>
+          <w:lang w:val="uk-UA" w:eastAsia="ru-RU"/>
+        </w:rPr>
+        <w:t xml:space="preserve"> по рекомендації музикальних треків</w:t>
       </w:r>
       <w:r>
         <w:rPr>

</xml_diff>